<commit_message>
Added Logic Analyzer Picture
</commit_message>
<xml_diff>
--- a/DesignAssignments/DA2B/DA2B_doc.docx
+++ b/DesignAssignments/DA2B/DA2B_doc.docx
@@ -7013,6 +7013,77 @@
       <w:pPr>
         <w:pStyle w:val="NoSpacing"/>
       </w:pPr>
+      <w:r>
+        <w:t>Using Logic Analyzer :</w:t>
+      </w:r>
+    </w:p>
+    <w:p>
+      <w:pPr>
+        <w:pStyle w:val="NoSpacing"/>
+      </w:pPr>
+      <w:r>
+        <w:t>Channel 1 is connected to PB2</w:t>
+      </w:r>
+    </w:p>
+    <w:p>
+      <w:pPr>
+        <w:pStyle w:val="NoSpacing"/>
+      </w:pPr>
+      <w:r>
+        <w:rPr>
+          <w:noProof/>
+        </w:rPr>
+        <w:drawing>
+          <wp:inline distT="0" distB="0" distL="0" distR="0">
+            <wp:extent cx="5943600" cy="1262301"/>
+            <wp:effectExtent l="19050" t="0" r="0" b="0"/>
+            <wp:docPr id="1" name="Picture 1"/>
+            <wp:cNvGraphicFramePr>
+              <a:graphicFrameLocks xmlns:a="http://schemas.openxmlformats.org/drawingml/2006/main" noChangeAspect="1"/>
+            </wp:cNvGraphicFramePr>
+            <a:graphic xmlns:a="http://schemas.openxmlformats.org/drawingml/2006/main">
+              <a:graphicData uri="http://schemas.openxmlformats.org/drawingml/2006/picture">
+                <pic:pic xmlns:pic="http://schemas.openxmlformats.org/drawingml/2006/picture">
+                  <pic:nvPicPr>
+                    <pic:cNvPr id="0" name="Picture 1"/>
+                    <pic:cNvPicPr>
+                      <a:picLocks noChangeAspect="1" noChangeArrowheads="1"/>
+                    </pic:cNvPicPr>
+                  </pic:nvPicPr>
+                  <pic:blipFill>
+                    <a:blip r:embed="rId9"/>
+                    <a:srcRect/>
+                    <a:stretch>
+                      <a:fillRect/>
+                    </a:stretch>
+                  </pic:blipFill>
+                  <pic:spPr bwMode="auto">
+                    <a:xfrm>
+                      <a:off x="0" y="0"/>
+                      <a:ext cx="5943600" cy="1262301"/>
+                    </a:xfrm>
+                    <a:prstGeom prst="rect">
+                      <a:avLst/>
+                    </a:prstGeom>
+                    <a:noFill/>
+                    <a:ln w="9525">
+                      <a:noFill/>
+                      <a:miter lim="800000"/>
+                      <a:headEnd/>
+                      <a:tailEnd/>
+                    </a:ln>
+                  </pic:spPr>
+                </pic:pic>
+              </a:graphicData>
+            </a:graphic>
+          </wp:inline>
+        </w:drawing>
+      </w:r>
+    </w:p>
+    <w:p>
+      <w:pPr>
+        <w:pStyle w:val="NoSpacing"/>
+      </w:pPr>
     </w:p>
     <w:p>
       <w:pPr>
@@ -7078,7 +7149,7 @@
                     </pic:cNvPicPr>
                   </pic:nvPicPr>
                   <pic:blipFill>
-                    <a:blip r:embed="rId9"/>
+                    <a:blip r:embed="rId10"/>
                     <a:srcRect/>
                     <a:stretch>
                       <a:fillRect/>
@@ -7142,7 +7213,7 @@
       <w:pPr>
         <w:pStyle w:val="NoSpacing"/>
       </w:pPr>
-      <w:hyperlink r:id="rId10" w:history="1">
+      <w:hyperlink r:id="rId11" w:history="1">
         <w:r>
           <w:rPr>
             <w:rStyle w:val="Hyperlink"/>
@@ -7186,7 +7257,7 @@
       <w:pPr>
         <w:pStyle w:val="NoSpacing"/>
       </w:pPr>
-      <w:hyperlink r:id="rId11" w:history="1">
+      <w:hyperlink r:id="rId12" w:history="1">
         <w:r>
           <w:rPr>
             <w:rStyle w:val="Hyperlink"/>
@@ -7220,7 +7291,7 @@
       <w:pPr>
         <w:pStyle w:val="NoSpacing"/>
       </w:pPr>
-      <w:hyperlink r:id="rId12" w:history="1">
+      <w:hyperlink r:id="rId13" w:history="1">
         <w:r>
           <w:rPr>
             <w:rStyle w:val="Hyperlink"/>

</xml_diff>